<commit_message>
1st commit audio doc
</commit_message>
<xml_diff>
--- a/lab_audio/лабораторная работа по аудио.docx
+++ b/lab_audio/лабораторная работа по аудио.docx
@@ -267,7 +267,19 @@
           <w:sz w:val="40"/>
           <w:szCs w:val="40"/>
         </w:rPr>
-        <w:t>Лабораторная работа</w:t>
+        <w:t>Лаб</w:t>
+      </w:r>
+      <w:bookmarkStart w:id="0" w:name="_GoBack"/>
+      <w:bookmarkEnd w:id="0"/>
+      <w:r>
+        <w:rPr>
+          <w:rFonts w:ascii="Times New Roman" w:hAnsi="Times New Roman" w:cs="Times New Roman"/>
+          <w:b/>
+          <w:bCs/>
+          <w:sz w:val="40"/>
+          <w:szCs w:val="40"/>
+        </w:rPr>
+        <w:t>ораторная работа</w:t>
       </w:r>
     </w:p>
     <w:p>
@@ -378,6 +390,7 @@
           <w:bCs/>
           <w:sz w:val="28"/>
           <w:szCs w:val="28"/>
+          <w:lang w:val="en-US"/>
         </w:rPr>
       </w:pPr>
     </w:p>
@@ -437,11 +450,251 @@
     </w:p>
     <w:p>
       <w:pPr>
-        <w:pStyle w:val="af4"/>
-        <w:numPr>
-          <w:ilvl w:val="0"/>
-          <w:numId w:val="12"/>
-        </w:numPr>
+        <w:rPr>
+          <w:rFonts w:ascii="Times New Roman" w:hAnsi="Times New Roman" w:cs="Times New Roman"/>
+          <w:b/>
+          <w:sz w:val="28"/>
+          <w:szCs w:val="28"/>
+        </w:rPr>
+      </w:pPr>
+    </w:p>
+    <w:p>
+      <w:pPr>
+        <w:rPr>
+          <w:rFonts w:ascii="Times New Roman" w:hAnsi="Times New Roman" w:cs="Times New Roman"/>
+          <w:sz w:val="28"/>
+          <w:szCs w:val="28"/>
+        </w:rPr>
+      </w:pPr>
+      <w:r>
+        <w:rPr>
+          <w:rFonts w:ascii="Times New Roman" w:hAnsi="Times New Roman" w:cs="Times New Roman"/>
+          <w:b/>
+          <w:sz w:val="28"/>
+          <w:szCs w:val="28"/>
+        </w:rPr>
+        <w:t>Предполагаемые результаты обучения</w:t>
+      </w:r>
+      <w:r>
+        <w:rPr>
+          <w:rFonts w:ascii="Times New Roman" w:hAnsi="Times New Roman" w:cs="Times New Roman"/>
+          <w:sz w:val="28"/>
+          <w:szCs w:val="28"/>
+        </w:rPr>
+        <w:t>.</w:t>
+      </w:r>
+    </w:p>
+    <w:p>
+      <w:pPr>
+        <w:rPr>
+          <w:rFonts w:ascii="Times New Roman" w:hAnsi="Times New Roman" w:cs="Times New Roman"/>
+          <w:sz w:val="28"/>
+          <w:szCs w:val="28"/>
+          <w:lang w:val="en-US"/>
+        </w:rPr>
+      </w:pPr>
+      <w:r>
+        <w:rPr>
+          <w:rFonts w:ascii="Times New Roman" w:hAnsi="Times New Roman" w:cs="Times New Roman"/>
+          <w:sz w:val="28"/>
+          <w:szCs w:val="28"/>
+        </w:rPr>
+        <w:t>Выполнив лабораторную работу студенты:</w:t>
+      </w:r>
+    </w:p>
+    <w:p>
+      <w:pPr>
+        <w:rPr>
+          <w:rFonts w:ascii="Times New Roman" w:hAnsi="Times New Roman" w:cs="Times New Roman"/>
+          <w:sz w:val="28"/>
+          <w:szCs w:val="28"/>
+        </w:rPr>
+      </w:pPr>
+      <w:r>
+        <w:rPr>
+          <w:rFonts w:ascii="Times New Roman" w:hAnsi="Times New Roman" w:cs="Times New Roman"/>
+          <w:sz w:val="28"/>
+          <w:szCs w:val="28"/>
+        </w:rPr>
+        <w:t>Станут понимать</w:t>
+      </w:r>
+      <w:r>
+        <w:rPr>
+          <w:rFonts w:ascii="Times New Roman" w:hAnsi="Times New Roman" w:cs="Times New Roman"/>
+          <w:sz w:val="28"/>
+          <w:szCs w:val="28"/>
+        </w:rPr>
+        <w:t>, что из себя представляет звук, его представление в цифровом виде,</w:t>
+      </w:r>
+      <w:r>
+        <w:rPr>
+          <w:rFonts w:ascii="Times New Roman" w:hAnsi="Times New Roman" w:cs="Times New Roman"/>
+          <w:sz w:val="28"/>
+          <w:szCs w:val="28"/>
+        </w:rPr>
+        <w:t xml:space="preserve"> </w:t>
+      </w:r>
+      <w:r>
+        <w:rPr>
+          <w:rFonts w:ascii="Times New Roman" w:hAnsi="Times New Roman" w:cs="Times New Roman"/>
+          <w:sz w:val="28"/>
+          <w:szCs w:val="28"/>
+        </w:rPr>
+        <w:t xml:space="preserve">принцип работы аудио кодека, а также </w:t>
+      </w:r>
+      <w:proofErr w:type="spellStart"/>
+      <w:r>
+        <w:rPr>
+          <w:rFonts w:ascii="Times New Roman" w:hAnsi="Times New Roman" w:cs="Times New Roman"/>
+          <w:sz w:val="28"/>
+          <w:szCs w:val="28"/>
+        </w:rPr>
+        <w:t>аудиобуфера</w:t>
+      </w:r>
+      <w:proofErr w:type="spellEnd"/>
+      <w:r>
+        <w:rPr>
+          <w:rFonts w:ascii="Times New Roman" w:hAnsi="Times New Roman" w:cs="Times New Roman"/>
+          <w:sz w:val="28"/>
+          <w:szCs w:val="28"/>
+        </w:rPr>
+        <w:t xml:space="preserve"> в процессорной системе </w:t>
+      </w:r>
+      <w:r>
+        <w:rPr>
+          <w:rFonts w:ascii="Times New Roman" w:hAnsi="Times New Roman" w:cs="Times New Roman"/>
+          <w:sz w:val="28"/>
+          <w:szCs w:val="28"/>
+          <w:lang w:val="en-US"/>
+        </w:rPr>
+        <w:t>DE</w:t>
+      </w:r>
+      <w:r>
+        <w:rPr>
+          <w:rFonts w:ascii="Times New Roman" w:hAnsi="Times New Roman" w:cs="Times New Roman"/>
+          <w:sz w:val="28"/>
+          <w:szCs w:val="28"/>
+        </w:rPr>
+        <w:t>2-70</w:t>
+      </w:r>
+      <w:r>
+        <w:rPr>
+          <w:rFonts w:ascii="Times New Roman" w:hAnsi="Times New Roman" w:cs="Times New Roman"/>
+          <w:sz w:val="28"/>
+          <w:szCs w:val="28"/>
+        </w:rPr>
+        <w:t>/</w:t>
+      </w:r>
+      <w:r>
+        <w:rPr>
+          <w:rFonts w:ascii="Times New Roman" w:hAnsi="Times New Roman" w:cs="Times New Roman"/>
+          <w:sz w:val="28"/>
+          <w:szCs w:val="28"/>
+        </w:rPr>
+        <w:t>115.</w:t>
+      </w:r>
+    </w:p>
+    <w:p>
+      <w:pPr>
+        <w:rPr>
+          <w:rFonts w:ascii="Times New Roman" w:hAnsi="Times New Roman" w:cs="Times New Roman"/>
+          <w:sz w:val="28"/>
+          <w:szCs w:val="28"/>
+        </w:rPr>
+      </w:pPr>
+      <w:r>
+        <w:rPr>
+          <w:rFonts w:ascii="Times New Roman" w:hAnsi="Times New Roman" w:cs="Times New Roman"/>
+          <w:sz w:val="28"/>
+          <w:szCs w:val="28"/>
+        </w:rPr>
+        <w:t>Смогут выполнять</w:t>
+      </w:r>
+      <w:r>
+        <w:rPr>
+          <w:rFonts w:ascii="Times New Roman" w:hAnsi="Times New Roman" w:cs="Times New Roman"/>
+          <w:sz w:val="28"/>
+          <w:szCs w:val="28"/>
+        </w:rPr>
+        <w:t xml:space="preserve"> работу с звуком в процессорной системе </w:t>
+      </w:r>
+      <w:r>
+        <w:rPr>
+          <w:rFonts w:ascii="Times New Roman" w:hAnsi="Times New Roman" w:cs="Times New Roman"/>
+          <w:sz w:val="28"/>
+          <w:szCs w:val="28"/>
+          <w:lang w:val="en-US"/>
+        </w:rPr>
+        <w:t>DE</w:t>
+      </w:r>
+      <w:r>
+        <w:rPr>
+          <w:rFonts w:ascii="Times New Roman" w:hAnsi="Times New Roman" w:cs="Times New Roman"/>
+          <w:sz w:val="28"/>
+          <w:szCs w:val="28"/>
+        </w:rPr>
+        <w:t>2-70</w:t>
+      </w:r>
+      <w:r>
+        <w:rPr>
+          <w:rFonts w:ascii="Times New Roman" w:hAnsi="Times New Roman" w:cs="Times New Roman"/>
+          <w:sz w:val="28"/>
+          <w:szCs w:val="28"/>
+        </w:rPr>
+        <w:t>/</w:t>
+      </w:r>
+      <w:r>
+        <w:rPr>
+          <w:rFonts w:ascii="Times New Roman" w:hAnsi="Times New Roman" w:cs="Times New Roman"/>
+          <w:sz w:val="28"/>
+          <w:szCs w:val="28"/>
+        </w:rPr>
+        <w:t>115</w:t>
+      </w:r>
+      <w:r>
+        <w:rPr>
+          <w:rFonts w:ascii="Times New Roman" w:hAnsi="Times New Roman" w:cs="Times New Roman"/>
+          <w:sz w:val="28"/>
+          <w:szCs w:val="28"/>
+        </w:rPr>
+        <w:t>, создавать разнообразные звуковые эффекты.</w:t>
+      </w:r>
+    </w:p>
+    <w:p>
+      <w:pPr>
+        <w:spacing w:after="0" w:line="360" w:lineRule="auto"/>
+        <w:rPr>
+          <w:rFonts w:ascii="Times New Roman" w:hAnsi="Times New Roman" w:cs="Times New Roman"/>
+          <w:b/>
+          <w:sz w:val="28"/>
+          <w:szCs w:val="28"/>
+        </w:rPr>
+      </w:pPr>
+    </w:p>
+    <w:p>
+      <w:pPr>
+        <w:spacing w:after="0" w:line="360" w:lineRule="auto"/>
+        <w:rPr>
+          <w:rFonts w:ascii="Times New Roman" w:hAnsi="Times New Roman" w:cs="Times New Roman"/>
+          <w:b/>
+          <w:sz w:val="28"/>
+          <w:szCs w:val="28"/>
+        </w:rPr>
+      </w:pPr>
+    </w:p>
+    <w:p>
+      <w:pPr>
+        <w:spacing w:after="0" w:line="360" w:lineRule="auto"/>
+        <w:rPr>
+          <w:rFonts w:ascii="Times New Roman" w:hAnsi="Times New Roman" w:cs="Times New Roman"/>
+          <w:b/>
+          <w:sz w:val="28"/>
+          <w:szCs w:val="28"/>
+        </w:rPr>
+      </w:pPr>
+    </w:p>
+    <w:p>
+      <w:pPr>
         <w:spacing w:after="0" w:line="360" w:lineRule="auto"/>
         <w:rPr>
           <w:rFonts w:ascii="Times New Roman" w:hAnsi="Times New Roman" w:cs="Times New Roman"/>
@@ -651,13 +904,14 @@
           <w:szCs w:val="28"/>
         </w:rPr>
       </w:pPr>
-      <w:bookmarkStart w:id="0" w:name="_Hlk72988919"/>
+      <w:bookmarkStart w:id="1" w:name="_Hlk72988919"/>
       <w:r>
         <w:rPr>
           <w:rFonts w:ascii="Times New Roman" w:eastAsia="Calibri" w:hAnsi="Times New Roman" w:cs="Times New Roman"/>
           <w:sz w:val="28"/>
           <w:szCs w:val="28"/>
         </w:rPr>
+        <w:lastRenderedPageBreak/>
         <w:t>-</w:t>
       </w:r>
       <w:r>
@@ -702,7 +956,7 @@
         </w:rPr>
         <w:t>c</w:t>
       </w:r>
-      <w:bookmarkStart w:id="1" w:name="_Hlk72230904"/>
+      <w:bookmarkStart w:id="2" w:name="_Hlk72230904"/>
       <w:r>
         <w:rPr>
           <w:rFonts w:ascii="Times New Roman" w:eastAsia="Calibri" w:hAnsi="Times New Roman" w:cs="Times New Roman"/>
@@ -719,8 +973,8 @@
         </w:rPr>
         <w:t xml:space="preserve"> </w:t>
       </w:r>
-      <w:bookmarkEnd w:id="0"/>
       <w:bookmarkEnd w:id="1"/>
+      <w:bookmarkEnd w:id="2"/>
       <w:r>
         <w:rPr>
           <w:rFonts w:ascii="Times New Roman" w:eastAsia="Calibri" w:hAnsi="Times New Roman" w:cs="Times New Roman"/>
@@ -820,7 +1074,6 @@
           <w:szCs w:val="28"/>
           <w:lang w:val="en-US"/>
         </w:rPr>
-        <w:lastRenderedPageBreak/>
         <w:t>KEY</w:t>
       </w:r>
       <w:r>
@@ -1224,6 +1477,7 @@
           <w:sz w:val="28"/>
           <w:szCs w:val="28"/>
         </w:rPr>
+        <w:lastRenderedPageBreak/>
         <w:t>Порядок выполнения работы</w:t>
       </w:r>
     </w:p>
@@ -1454,7 +1708,6 @@
           <w:sz w:val="28"/>
           <w:szCs w:val="28"/>
         </w:rPr>
-        <w:lastRenderedPageBreak/>
         <w:t>Выделить дорожку, нажав на кнопку «Выделить» слева снизу на дорожке, после чего выбрать меню Анализ -&gt; График спектра. Выбрать размер 2048, 4096, 8192. Сравнить графики. Убедиться, что пик совпадает с выбранной ранее частотой синусоиды. Закрыть окно с графиком.</w:t>
       </w:r>
     </w:p>
@@ -1672,6 +1925,7 @@
           <w:sz w:val="28"/>
           <w:szCs w:val="28"/>
         </w:rPr>
+        <w:lastRenderedPageBreak/>
         <w:t xml:space="preserve"> Создать новый проект. Создать новую </w:t>
       </w:r>
       <w:proofErr w:type="spellStart"/>
@@ -1813,7 +2067,6 @@
           <w:sz w:val="28"/>
           <w:szCs w:val="28"/>
         </w:rPr>
-        <w:lastRenderedPageBreak/>
         <w:t xml:space="preserve"> По очереди воспроизвести каждую из дорожек (с помощью кнопки «соло»). После чего воспроизвести все дорожки </w:t>
       </w:r>
       <w:r>
@@ -2155,6 +2408,7 @@
           <w:sz w:val="28"/>
           <w:szCs w:val="28"/>
         </w:rPr>
+        <w:lastRenderedPageBreak/>
         <w:t>Выделить всё. Микшировать в новый трек. Провести анализ спектра получившейся дорожки, а также посмотреть на её внешний вид.</w:t>
       </w:r>
     </w:p>
@@ -2342,7 +2596,6 @@
           <w:sz w:val="28"/>
           <w:szCs w:val="28"/>
         </w:rPr>
-        <w:lastRenderedPageBreak/>
         <w:t>Подключение стенда</w:t>
       </w:r>
     </w:p>
@@ -2906,6 +3159,7 @@
           <w:szCs w:val="28"/>
           <w:lang w:val="en-US"/>
         </w:rPr>
+        <w:lastRenderedPageBreak/>
         <w:t>JTAG</w:t>
       </w:r>
       <w:r>
@@ -3268,16 +3522,7 @@
           <w:sz w:val="28"/>
           <w:szCs w:val="28"/>
         </w:rPr>
-        <w:t xml:space="preserve"> Воспроизведите полученный сигнал и </w:t>
-      </w:r>
-      <w:r>
-        <w:rPr>
-          <w:rFonts w:ascii="Times New Roman" w:hAnsi="Times New Roman" w:cs="Times New Roman"/>
-          <w:sz w:val="28"/>
-          <w:szCs w:val="28"/>
-        </w:rPr>
-        <w:lastRenderedPageBreak/>
-        <w:t>убедитесь в корректности его записи. Визуализируйте сигнал с помощью программы и зафиксируйте полученное изображение.</w:t>
+        <w:t xml:space="preserve"> Воспроизведите полученный сигнал и убедитесь в корректности его записи. Визуализируйте сигнал с помощью программы и зафиксируйте полученное изображение.</w:t>
       </w:r>
     </w:p>
     <w:p>
@@ -3640,6 +3885,7 @@
                 <w:sz w:val="28"/>
                 <w:szCs w:val="28"/>
               </w:rPr>
+              <w:lastRenderedPageBreak/>
               <w:t>1</w:t>
             </w:r>
           </w:p>
@@ -4194,7 +4440,6 @@
           <w:sz w:val="28"/>
           <w:szCs w:val="28"/>
         </w:rPr>
-        <w:lastRenderedPageBreak/>
         <w:t>5</w:t>
       </w:r>
       <w:r>
@@ -4689,20 +4934,7 @@
           <w:highlight w:val="yellow"/>
           <w:lang w:val="en-US"/>
         </w:rPr>
-        <w:t>com</w:t>
-      </w:r>
-      <w:bookmarkStart w:id="2" w:name="_GoBack"/>
-      <w:bookmarkEnd w:id="2"/>
-      <w:r>
-        <w:rPr>
-          <w:rFonts w:ascii="Times New Roman" w:hAnsi="Times New Roman" w:cs="Times New Roman"/>
-          <w:color w:val="FF0000"/>
-          <w:sz w:val="28"/>
-          <w:szCs w:val="28"/>
-          <w:highlight w:val="yellow"/>
-          <w:lang w:val="en-US"/>
-        </w:rPr>
-        <w:t>piler</w:t>
+        <w:t>compiler</w:t>
       </w:r>
       <w:r>
         <w:rPr>
@@ -5610,16 +5842,62 @@
     </w:p>
     <w:p>
       <w:pPr>
-        <w:spacing w:line="360" w:lineRule="auto"/>
-        <w:rPr>
-          <w:rFonts w:ascii="Times New Roman" w:hAnsi="Times New Roman" w:cs="Times New Roman"/>
-          <w:sz w:val="28"/>
-          <w:szCs w:val="28"/>
-        </w:rPr>
-      </w:pPr>
-      <w:r>
-        <w:rPr>
-          <w:rFonts w:ascii="Times New Roman" w:hAnsi="Times New Roman" w:cs="Times New Roman"/>
+        <w:pStyle w:val="afc"/>
+        <w:spacing w:before="0" w:beforeAutospacing="0" w:after="0" w:afterAutospacing="0"/>
+        <w:jc w:val="both"/>
+        <w:rPr>
+          <w:sz w:val="28"/>
+          <w:szCs w:val="28"/>
+        </w:rPr>
+      </w:pPr>
+      <w:r>
+        <w:rPr>
+          <w:sz w:val="28"/>
+          <w:szCs w:val="28"/>
+        </w:rPr>
+        <w:t xml:space="preserve"> </w:t>
+      </w:r>
+    </w:p>
+    <w:p>
+      <w:pPr>
+        <w:pStyle w:val="afc"/>
+        <w:spacing w:before="0" w:beforeAutospacing="0" w:after="0" w:afterAutospacing="0"/>
+        <w:ind w:firstLine="709"/>
+        <w:jc w:val="both"/>
+        <w:rPr>
+          <w:b/>
+          <w:sz w:val="28"/>
+          <w:szCs w:val="28"/>
+        </w:rPr>
+      </w:pPr>
+    </w:p>
+    <w:p>
+      <w:pPr>
+        <w:pStyle w:val="afc"/>
+        <w:spacing w:before="0" w:beforeAutospacing="0" w:after="0" w:afterAutospacing="0"/>
+        <w:ind w:firstLine="709"/>
+        <w:jc w:val="both"/>
+        <w:rPr>
+          <w:b/>
+          <w:sz w:val="28"/>
+          <w:szCs w:val="28"/>
+        </w:rPr>
+      </w:pPr>
+    </w:p>
+    <w:p>
+      <w:pPr>
+        <w:spacing w:after="0" w:line="240" w:lineRule="auto"/>
+        <w:rPr>
+          <w:rFonts w:ascii="Times New Roman" w:eastAsia="Times New Roman" w:hAnsi="Times New Roman" w:cs="Times New Roman"/>
+          <w:b/>
+          <w:sz w:val="28"/>
+          <w:szCs w:val="28"/>
+          <w:lang w:eastAsia="ru-RU"/>
+        </w:rPr>
+      </w:pPr>
+      <w:r>
+        <w:rPr>
+          <w:b/>
           <w:sz w:val="28"/>
           <w:szCs w:val="28"/>
         </w:rPr>
@@ -5628,32 +5906,44 @@
     </w:p>
     <w:p>
       <w:pPr>
-        <w:spacing w:after="0" w:line="360" w:lineRule="auto"/>
-        <w:jc w:val="center"/>
-        <w:rPr>
-          <w:rFonts w:ascii="Times New Roman" w:hAnsi="Times New Roman" w:cs="Times New Roman"/>
-          <w:b/>
-          <w:sz w:val="28"/>
-          <w:szCs w:val="28"/>
-        </w:rPr>
-      </w:pPr>
-      <w:r>
-        <w:rPr>
-          <w:rFonts w:ascii="Times New Roman" w:hAnsi="Times New Roman" w:cs="Times New Roman"/>
+        <w:pStyle w:val="afc"/>
+        <w:spacing w:before="0" w:beforeAutospacing="0" w:after="0" w:afterAutospacing="0"/>
+        <w:ind w:firstLine="709"/>
+        <w:jc w:val="both"/>
+        <w:rPr>
+          <w:b/>
+          <w:sz w:val="28"/>
+          <w:szCs w:val="28"/>
+        </w:rPr>
+      </w:pPr>
+      <w:r>
+        <w:rPr>
           <w:b/>
           <w:sz w:val="28"/>
           <w:szCs w:val="28"/>
         </w:rPr>
         <w:lastRenderedPageBreak/>
-        <w:t>Литература</w:t>
-      </w:r>
-    </w:p>
-    <w:p>
-      <w:pPr>
-        <w:spacing w:after="0" w:line="360" w:lineRule="auto"/>
-        <w:jc w:val="center"/>
-        <w:rPr>
-          <w:rFonts w:ascii="Times New Roman" w:hAnsi="Times New Roman" w:cs="Times New Roman"/>
+        <w:t>Список источников</w:t>
+      </w:r>
+    </w:p>
+    <w:p>
+      <w:pPr>
+        <w:pStyle w:val="afc"/>
+        <w:spacing w:before="0" w:beforeAutospacing="0" w:after="0" w:afterAutospacing="0"/>
+        <w:jc w:val="both"/>
+        <w:rPr>
+          <w:b/>
+          <w:sz w:val="28"/>
+          <w:szCs w:val="28"/>
+        </w:rPr>
+      </w:pPr>
+    </w:p>
+    <w:p>
+      <w:pPr>
+        <w:pStyle w:val="afc"/>
+        <w:spacing w:before="0" w:beforeAutospacing="0" w:after="0" w:afterAutospacing="0"/>
+        <w:jc w:val="both"/>
+        <w:rPr>
           <w:sz w:val="28"/>
           <w:szCs w:val="28"/>
         </w:rPr>
@@ -5832,39 +6122,12 @@
         <w:spacing w:before="240" w:after="0" w:line="360" w:lineRule="auto"/>
         <w:jc w:val="center"/>
         <w:rPr>
-          <w:lang w:val="en-US"/>
-        </w:rPr>
-      </w:pPr>
-      <w:r>
-        <w:rPr>
-          <w:rFonts w:ascii="Times New Roman" w:hAnsi="Times New Roman" w:cs="Times New Roman"/>
-          <w:b/>
-          <w:sz w:val="28"/>
-          <w:szCs w:val="28"/>
-        </w:rPr>
-        <w:lastRenderedPageBreak/>
-        <w:t>Приложение</w:t>
-      </w:r>
-      <w:r>
-        <w:rPr>
-          <w:rFonts w:ascii="Times New Roman" w:hAnsi="Times New Roman" w:cs="Times New Roman"/>
-          <w:b/>
-          <w:sz w:val="28"/>
-          <w:szCs w:val="28"/>
-          <w:lang w:val="en-US"/>
-        </w:rPr>
-        <w:t xml:space="preserve"> </w:t>
-      </w:r>
-      <w:r>
-        <w:rPr>
-          <w:rFonts w:ascii="Times New Roman" w:hAnsi="Times New Roman" w:cs="Times New Roman"/>
-          <w:b/>
-          <w:sz w:val="28"/>
-          <w:szCs w:val="28"/>
-          <w:lang w:val="en-US"/>
-        </w:rPr>
-        <w:t>1</w:t>
-      </w:r>
+          <w:rFonts w:ascii="Times New Roman" w:hAnsi="Times New Roman" w:cs="Times New Roman"/>
+          <w:b/>
+          <w:sz w:val="28"/>
+          <w:szCs w:val="28"/>
+        </w:rPr>
+      </w:pPr>
     </w:p>
     <w:p>
       <w:pPr>
@@ -5874,72 +6137,44 @@
           <w:rFonts w:ascii="Times New Roman" w:hAnsi="Times New Roman" w:cs="Times New Roman"/>
           <w:b/>
           <w:sz w:val="28"/>
-          <w:lang w:val="en-US"/>
-        </w:rPr>
-      </w:pPr>
-      <w:r>
-        <w:rPr>
-          <w:rFonts w:ascii="Times New Roman" w:hAnsi="Times New Roman" w:cs="Times New Roman"/>
-          <w:b/>
-          <w:sz w:val="28"/>
-        </w:rPr>
-        <w:t>Листинг</w:t>
-      </w:r>
-      <w:r>
-        <w:rPr>
-          <w:rFonts w:ascii="Times New Roman" w:hAnsi="Times New Roman" w:cs="Times New Roman"/>
-          <w:b/>
-          <w:sz w:val="28"/>
-          <w:lang w:val="en-US"/>
-        </w:rPr>
-        <w:t xml:space="preserve"> </w:t>
-      </w:r>
-      <w:r>
-        <w:rPr>
-          <w:rFonts w:ascii="Times New Roman" w:hAnsi="Times New Roman" w:cs="Times New Roman"/>
-          <w:b/>
-          <w:sz w:val="28"/>
-        </w:rPr>
-        <w:t>программы</w:t>
-      </w:r>
-      <w:r>
-        <w:rPr>
-          <w:rFonts w:ascii="Times New Roman" w:hAnsi="Times New Roman" w:cs="Times New Roman"/>
-          <w:b/>
-          <w:sz w:val="28"/>
-          <w:lang w:val="en-US"/>
-        </w:rPr>
-        <w:t xml:space="preserve"> </w:t>
-      </w:r>
-      <w:proofErr w:type="spellStart"/>
-      <w:r>
-        <w:rPr>
-          <w:rFonts w:ascii="Times New Roman" w:hAnsi="Times New Roman" w:cs="Times New Roman"/>
-          <w:b/>
-          <w:sz w:val="28"/>
-          <w:lang w:val="en-US"/>
-        </w:rPr>
-        <w:t>audio</w:t>
-      </w:r>
-      <w:r>
-        <w:rPr>
-          <w:rFonts w:ascii="Times New Roman" w:hAnsi="Times New Roman" w:cs="Times New Roman"/>
-          <w:b/>
-          <w:sz w:val="28"/>
-          <w:lang w:val="en-US"/>
-        </w:rPr>
-        <w:t>.</w:t>
-      </w:r>
-      <w:r>
-        <w:rPr>
-          <w:rFonts w:ascii="Times New Roman" w:hAnsi="Times New Roman" w:cs="Times New Roman"/>
-          <w:b/>
-          <w:sz w:val="28"/>
-          <w:lang w:val="en-US"/>
-        </w:rPr>
-        <w:t>c</w:t>
-      </w:r>
-      <w:proofErr w:type="spellEnd"/>
+          <w:szCs w:val="28"/>
+        </w:rPr>
+      </w:pPr>
+      <w:r>
+        <w:rPr>
+          <w:rFonts w:ascii="Times New Roman" w:hAnsi="Times New Roman" w:cs="Times New Roman"/>
+          <w:b/>
+          <w:sz w:val="28"/>
+          <w:szCs w:val="28"/>
+        </w:rPr>
+        <w:t>Приложение 1</w:t>
+      </w:r>
+    </w:p>
+    <w:p>
+      <w:pPr>
+        <w:pStyle w:val="afc"/>
+        <w:spacing w:before="0" w:beforeAutospacing="0" w:after="0" w:afterAutospacing="0"/>
+        <w:ind w:firstLine="709"/>
+        <w:jc w:val="both"/>
+        <w:rPr>
+          <w:sz w:val="28"/>
+          <w:szCs w:val="28"/>
+        </w:rPr>
+      </w:pPr>
+      <w:r>
+        <w:rPr>
+          <w:sz w:val="28"/>
+          <w:szCs w:val="28"/>
+        </w:rPr>
+        <w:t>В при</w:t>
+      </w:r>
+      <w:r>
+        <w:rPr>
+          <w:sz w:val="28"/>
+          <w:szCs w:val="28"/>
+        </w:rPr>
+        <w:t>ложение 1 следует поместить материал по теории в виде сжатого конспекта, со ссылками на источники. При желании, студенты могут поглубже познакомиться с этим материалом.</w:t>
+      </w:r>
     </w:p>
     <w:p>
       <w:pPr>
@@ -5947,6 +6182,131 @@
         <w:jc w:val="center"/>
         <w:rPr>
           <w:rFonts w:ascii="Times New Roman" w:hAnsi="Times New Roman" w:cs="Times New Roman"/>
+          <w:b/>
+          <w:sz w:val="28"/>
+          <w:szCs w:val="28"/>
+        </w:rPr>
+      </w:pPr>
+    </w:p>
+    <w:p>
+      <w:pPr>
+        <w:spacing w:before="240" w:after="0" w:line="360" w:lineRule="auto"/>
+        <w:jc w:val="center"/>
+        <w:rPr>
+          <w:lang w:val="en-US"/>
+        </w:rPr>
+      </w:pPr>
+      <w:r>
+        <w:rPr>
+          <w:rFonts w:ascii="Times New Roman" w:hAnsi="Times New Roman" w:cs="Times New Roman"/>
+          <w:b/>
+          <w:sz w:val="28"/>
+          <w:szCs w:val="28"/>
+        </w:rPr>
+        <w:t>Приложение</w:t>
+      </w:r>
+      <w:r>
+        <w:rPr>
+          <w:rFonts w:ascii="Times New Roman" w:hAnsi="Times New Roman" w:cs="Times New Roman"/>
+          <w:b/>
+          <w:sz w:val="28"/>
+          <w:szCs w:val="28"/>
+          <w:lang w:val="en-US"/>
+        </w:rPr>
+        <w:t xml:space="preserve"> </w:t>
+      </w:r>
+      <w:r>
+        <w:rPr>
+          <w:rFonts w:ascii="Times New Roman" w:hAnsi="Times New Roman" w:cs="Times New Roman"/>
+          <w:b/>
+          <w:sz w:val="28"/>
+          <w:szCs w:val="28"/>
+          <w:lang w:val="en-US"/>
+        </w:rPr>
+        <w:t>2</w:t>
+      </w:r>
+    </w:p>
+    <w:p>
+      <w:pPr>
+        <w:spacing w:before="240" w:after="0" w:line="360" w:lineRule="auto"/>
+        <w:jc w:val="center"/>
+        <w:rPr>
+          <w:rFonts w:ascii="Times New Roman" w:hAnsi="Times New Roman" w:cs="Times New Roman"/>
+          <w:b/>
+          <w:sz w:val="28"/>
+          <w:lang w:val="en-US"/>
+        </w:rPr>
+      </w:pPr>
+      <w:r>
+        <w:rPr>
+          <w:rFonts w:ascii="Times New Roman" w:hAnsi="Times New Roman" w:cs="Times New Roman"/>
+          <w:b/>
+          <w:sz w:val="28"/>
+        </w:rPr>
+        <w:t>Листинг</w:t>
+      </w:r>
+      <w:r>
+        <w:rPr>
+          <w:rFonts w:ascii="Times New Roman" w:hAnsi="Times New Roman" w:cs="Times New Roman"/>
+          <w:b/>
+          <w:sz w:val="28"/>
+          <w:lang w:val="en-US"/>
+        </w:rPr>
+        <w:t xml:space="preserve"> </w:t>
+      </w:r>
+      <w:r>
+        <w:rPr>
+          <w:rFonts w:ascii="Times New Roman" w:hAnsi="Times New Roman" w:cs="Times New Roman"/>
+          <w:b/>
+          <w:sz w:val="28"/>
+        </w:rPr>
+        <w:t>программы</w:t>
+      </w:r>
+      <w:r>
+        <w:rPr>
+          <w:rFonts w:ascii="Times New Roman" w:hAnsi="Times New Roman" w:cs="Times New Roman"/>
+          <w:b/>
+          <w:sz w:val="28"/>
+          <w:lang w:val="en-US"/>
+        </w:rPr>
+        <w:t xml:space="preserve"> </w:t>
+      </w:r>
+      <w:proofErr w:type="spellStart"/>
+      <w:r>
+        <w:rPr>
+          <w:rFonts w:ascii="Times New Roman" w:hAnsi="Times New Roman" w:cs="Times New Roman"/>
+          <w:b/>
+          <w:sz w:val="28"/>
+          <w:lang w:val="en-US"/>
+        </w:rPr>
+        <w:t>audio</w:t>
+      </w:r>
+      <w:r>
+        <w:rPr>
+          <w:rFonts w:ascii="Times New Roman" w:hAnsi="Times New Roman" w:cs="Times New Roman"/>
+          <w:b/>
+          <w:sz w:val="28"/>
+          <w:lang w:val="en-US"/>
+        </w:rPr>
+        <w:t>.</w:t>
+      </w:r>
+      <w:r>
+        <w:rPr>
+          <w:rFonts w:ascii="Times New Roman" w:hAnsi="Times New Roman" w:cs="Times New Roman"/>
+          <w:b/>
+          <w:sz w:val="28"/>
+          <w:lang w:val="en-US"/>
+        </w:rPr>
+        <w:t>c</w:t>
+      </w:r>
+      <w:proofErr w:type="spellEnd"/>
+    </w:p>
+    <w:p>
+      <w:pPr>
+        <w:spacing w:before="240" w:after="0" w:line="360" w:lineRule="auto"/>
+        <w:jc w:val="center"/>
+        <w:rPr>
+          <w:rFonts w:ascii="Times New Roman" w:hAnsi="Times New Roman" w:cs="Times New Roman"/>
           <w:sz w:val="28"/>
           <w:lang w:val="en-US"/>
         </w:rPr>
@@ -8079,6 +8439,7 @@
           <w:rFonts w:ascii="Courier New" w:hAnsi="Courier New" w:cs="Courier New"/>
           <w:lang w:val="en-US"/>
         </w:rPr>
+        <w:lastRenderedPageBreak/>
         <w:tab/>
       </w:r>
       <w:proofErr w:type="spellStart"/>
@@ -8611,7 +8972,6 @@
           <w:rFonts w:ascii="Courier New" w:hAnsi="Courier New" w:cs="Courier New"/>
           <w:lang w:val="en-US"/>
         </w:rPr>
-        <w:lastRenderedPageBreak/>
         <w:tab/>
       </w:r>
       <w:r>
@@ -11671,11 +12031,6 @@
         </w:rPr>
         <w:t>}</w:t>
       </w:r>
-    </w:p>
-    <w:p>
-      <w:pPr>
-        <w:spacing w:after="0" w:line="240" w:lineRule="auto"/>
-      </w:pPr>
       <w:r>
         <w:br w:type="page"/>
       </w:r>
@@ -11699,7 +12054,7 @@
           <w:sz w:val="28"/>
         </w:rPr>
         <w:lastRenderedPageBreak/>
-        <w:t>Приложение 2. Содержимое файла «</w:t>
+        <w:t>Содержимое файла «</w:t>
       </w:r>
       <w:r>
         <w:rPr>
@@ -16179,26 +16534,6 @@
           <w:sz w:val="28"/>
         </w:rPr>
         <w:lastRenderedPageBreak/>
-        <w:t>Приложение 3</w:t>
-      </w:r>
-    </w:p>
-    <w:p>
-      <w:pPr>
-        <w:spacing w:before="240" w:after="0" w:line="360" w:lineRule="auto"/>
-        <w:ind w:left="-1276"/>
-        <w:jc w:val="center"/>
-        <w:rPr>
-          <w:rFonts w:ascii="Times New Roman" w:hAnsi="Times New Roman" w:cs="Times New Roman"/>
-          <w:b/>
-          <w:sz w:val="28"/>
-        </w:rPr>
-      </w:pPr>
-      <w:r>
-        <w:rPr>
-          <w:rFonts w:ascii="Times New Roman" w:hAnsi="Times New Roman" w:cs="Times New Roman"/>
-          <w:b/>
-          <w:sz w:val="28"/>
-        </w:rPr>
         <w:t>Содержимое файла «</w:t>
       </w:r>
       <w:r>
@@ -18252,7 +18587,136 @@
           <w:sz w:val="20"/>
           <w:lang w:val="en-US"/>
         </w:rPr>
+        <w:tab/>
+      </w:r>
+      <w:r>
+        <w:rPr>
+          <w:rFonts w:ascii="Courier New" w:hAnsi="Courier New" w:cs="Courier New"/>
+          <w:sz w:val="20"/>
+          <w:lang w:val="en-US"/>
+        </w:rPr>
+        <w:tab/>
+        <w:t>*counter = 0;</w:t>
+      </w:r>
+    </w:p>
+    <w:p>
+      <w:pPr>
+        <w:pStyle w:val="af8"/>
+        <w:ind w:left="-851"/>
+        <w:rPr>
+          <w:rFonts w:ascii="Courier New" w:hAnsi="Courier New" w:cs="Courier New"/>
+          <w:sz w:val="20"/>
+          <w:lang w:val="en-US"/>
+        </w:rPr>
+      </w:pPr>
+      <w:r>
+        <w:rPr>
+          <w:rFonts w:ascii="Courier New" w:hAnsi="Courier New" w:cs="Courier New"/>
+          <w:sz w:val="20"/>
+          <w:lang w:val="en-US"/>
+        </w:rPr>
+        <w:tab/>
+      </w:r>
+      <w:r>
+        <w:rPr>
+          <w:rFonts w:ascii="Courier New" w:hAnsi="Courier New" w:cs="Courier New"/>
+          <w:sz w:val="20"/>
+          <w:lang w:val="en-US"/>
+        </w:rPr>
+        <w:tab/>
+      </w:r>
+      <w:r>
+        <w:rPr>
+          <w:rFonts w:ascii="Courier New" w:hAnsi="Courier New" w:cs="Courier New"/>
+          <w:sz w:val="20"/>
+          <w:lang w:val="en-US"/>
+        </w:rPr>
+        <w:t xml:space="preserve">*KEY2 = 1; </w:t>
+      </w:r>
+    </w:p>
+    <w:p>
+      <w:pPr>
+        <w:pStyle w:val="af8"/>
+        <w:ind w:left="-851"/>
+        <w:rPr>
+          <w:rFonts w:ascii="Courier New" w:hAnsi="Courier New" w:cs="Courier New"/>
+          <w:sz w:val="20"/>
+          <w:lang w:val="en-US"/>
+        </w:rPr>
+      </w:pPr>
+      <w:r>
+        <w:rPr>
+          <w:rFonts w:ascii="Courier New" w:hAnsi="Courier New" w:cs="Courier New"/>
+          <w:sz w:val="20"/>
+          <w:lang w:val="en-US"/>
+        </w:rPr>
+        <w:tab/>
+        <w:t xml:space="preserve">}              </w:t>
+      </w:r>
+      <w:r>
+        <w:rPr>
+          <w:rFonts w:ascii="Courier New" w:hAnsi="Courier New" w:cs="Courier New"/>
+          <w:sz w:val="20"/>
+          <w:lang w:val="en-US"/>
+        </w:rPr>
+        <w:tab/>
+      </w:r>
+    </w:p>
+    <w:p>
+      <w:pPr>
+        <w:pStyle w:val="af8"/>
+        <w:ind w:left="-851"/>
+        <w:rPr>
+          <w:rFonts w:ascii="Courier New" w:hAnsi="Courier New" w:cs="Courier New"/>
+          <w:sz w:val="20"/>
+          <w:lang w:val="en-US"/>
+        </w:rPr>
+      </w:pPr>
+      <w:r>
+        <w:rPr>
+          <w:rFonts w:ascii="Courier New" w:hAnsi="Courier New" w:cs="Courier New"/>
+          <w:sz w:val="20"/>
+          <w:lang w:val="en-US"/>
+        </w:rPr>
         <w:lastRenderedPageBreak/>
+        <w:t>if (*KEY3==0)        if (work3==1)</w:t>
+      </w:r>
+    </w:p>
+    <w:p>
+      <w:pPr>
+        <w:pStyle w:val="af8"/>
+        <w:ind w:left="-851"/>
+        <w:rPr>
+          <w:rFonts w:ascii="Courier New" w:hAnsi="Courier New" w:cs="Courier New"/>
+          <w:sz w:val="20"/>
+          <w:lang w:val="en-US"/>
+        </w:rPr>
+      </w:pPr>
+      <w:r>
+        <w:rPr>
+          <w:rFonts w:ascii="Courier New" w:hAnsi="Courier New" w:cs="Courier New"/>
+          <w:sz w:val="20"/>
+          <w:lang w:val="en-US"/>
+        </w:rPr>
+        <w:t xml:space="preserve">        {</w:t>
+      </w:r>
+    </w:p>
+    <w:p>
+      <w:pPr>
+        <w:pStyle w:val="af8"/>
+        <w:ind w:left="-851"/>
+        <w:rPr>
+          <w:rFonts w:ascii="Courier New" w:hAnsi="Courier New" w:cs="Courier New"/>
+          <w:sz w:val="20"/>
+          <w:lang w:val="en-US"/>
+        </w:rPr>
+      </w:pPr>
+      <w:r>
+        <w:rPr>
+          <w:rFonts w:ascii="Courier New" w:hAnsi="Courier New" w:cs="Courier New"/>
+          <w:sz w:val="20"/>
+          <w:lang w:val="en-US"/>
+        </w:rPr>
         <w:tab/>
       </w:r>
       <w:r>
@@ -18290,14 +18754,7 @@
           <w:lang w:val="en-US"/>
         </w:rPr>
         <w:tab/>
-      </w:r>
-      <w:r>
-        <w:rPr>
-          <w:rFonts w:ascii="Courier New" w:hAnsi="Courier New" w:cs="Courier New"/>
-          <w:sz w:val="20"/>
-          <w:lang w:val="en-US"/>
-        </w:rPr>
-        <w:t xml:space="preserve">*KEY2 = 1; </w:t>
+        <w:t xml:space="preserve">*KEY3 = 1; </w:t>
       </w:r>
     </w:p>
     <w:p>
@@ -18319,14 +18776,6 @@
         <w:tab/>
         <w:t xml:space="preserve">}              </w:t>
       </w:r>
-      <w:r>
-        <w:rPr>
-          <w:rFonts w:ascii="Courier New" w:hAnsi="Courier New" w:cs="Courier New"/>
-          <w:sz w:val="20"/>
-          <w:lang w:val="en-US"/>
-        </w:rPr>
-        <w:tab/>
-      </w:r>
     </w:p>
     <w:p>
       <w:pPr>
@@ -18344,7 +18793,7 @@
           <w:sz w:val="20"/>
           <w:lang w:val="en-US"/>
         </w:rPr>
-        <w:t>if (*KEY3==0)        if (work3==1)</w:t>
+        <w:t>if (*KEY4==0)        if (work4==1)</w:t>
       </w:r>
     </w:p>
     <w:p>
@@ -18419,7 +18868,7 @@
           <w:lang w:val="en-US"/>
         </w:rPr>
         <w:tab/>
-        <w:t xml:space="preserve">*KEY3 = 1; </w:t>
+        <w:t xml:space="preserve">*KEY4 = 1; </w:t>
       </w:r>
     </w:p>
     <w:p>
@@ -18458,7 +18907,7 @@
           <w:sz w:val="20"/>
           <w:lang w:val="en-US"/>
         </w:rPr>
-        <w:t>if (*KEY4==0)        if (work4==1)</w:t>
+        <w:t>if (*KEY5==0)        if (work5==1)</w:t>
       </w:r>
     </w:p>
     <w:p>
@@ -18533,7 +18982,7 @@
           <w:lang w:val="en-US"/>
         </w:rPr>
         <w:tab/>
-        <w:t xml:space="preserve">*KEY4 = 1; </w:t>
+        <w:t xml:space="preserve">*KEY5 = 1; </w:t>
       </w:r>
     </w:p>
     <w:p>
@@ -18555,6 +19004,14 @@
         <w:tab/>
         <w:t xml:space="preserve">}              </w:t>
       </w:r>
+      <w:r>
+        <w:rPr>
+          <w:rFonts w:ascii="Courier New" w:hAnsi="Courier New" w:cs="Courier New"/>
+          <w:sz w:val="20"/>
+          <w:lang w:val="en-US"/>
+        </w:rPr>
+        <w:tab/>
+      </w:r>
     </w:p>
     <w:p>
       <w:pPr>
@@ -18572,7 +19029,7 @@
           <w:sz w:val="20"/>
           <w:lang w:val="en-US"/>
         </w:rPr>
-        <w:t>if (*KEY5==0)        if (work5==1)</w:t>
+        <w:t>if (*KEY6==0)        if (work6==1)</w:t>
       </w:r>
     </w:p>
     <w:p>
@@ -18647,7 +19104,7 @@
           <w:lang w:val="en-US"/>
         </w:rPr>
         <w:tab/>
-        <w:t xml:space="preserve">*KEY5 = 1; </w:t>
+        <w:t xml:space="preserve">*KEY6 = 1; </w:t>
       </w:r>
     </w:p>
     <w:p>
@@ -18694,7 +19151,7 @@
           <w:sz w:val="20"/>
           <w:lang w:val="en-US"/>
         </w:rPr>
-        <w:t>if (*KEY6==0)        if (work6==1)</w:t>
+        <w:t>if (*KEY7==0)        if (work7==1)</w:t>
       </w:r>
     </w:p>
     <w:p>
@@ -18769,7 +19226,7 @@
           <w:lang w:val="en-US"/>
         </w:rPr>
         <w:tab/>
-        <w:t xml:space="preserve">*KEY6 = 1; </w:t>
+        <w:t xml:space="preserve">*KEY7 = 1; </w:t>
       </w:r>
     </w:p>
     <w:p>
@@ -18816,7 +19273,7 @@
           <w:sz w:val="20"/>
           <w:lang w:val="en-US"/>
         </w:rPr>
-        <w:t>if (*KEY7==0)        if (work7==1)</w:t>
+        <w:t>if (*KEY8==0)        if (work8==1)</w:t>
       </w:r>
     </w:p>
     <w:p>
@@ -18891,7 +19348,7 @@
           <w:lang w:val="en-US"/>
         </w:rPr>
         <w:tab/>
-        <w:t xml:space="preserve">*KEY7 = 1; </w:t>
+        <w:t xml:space="preserve">*KEY8 = 1; </w:t>
       </w:r>
     </w:p>
     <w:p>
@@ -18938,7 +19395,7 @@
           <w:sz w:val="20"/>
           <w:lang w:val="en-US"/>
         </w:rPr>
-        <w:t>if (*KEY8==0)        if (work8==1)</w:t>
+        <w:t>if (*KEY9==0)        if (work9==1)</w:t>
       </w:r>
     </w:p>
     <w:p>
@@ -19013,7 +19470,7 @@
           <w:lang w:val="en-US"/>
         </w:rPr>
         <w:tab/>
-        <w:t xml:space="preserve">*KEY8 = 1; </w:t>
+        <w:t xml:space="preserve">*KEY9 = 1; </w:t>
       </w:r>
     </w:p>
     <w:p>
@@ -19035,14 +19492,6 @@
         <w:tab/>
         <w:t xml:space="preserve">}              </w:t>
       </w:r>
-      <w:r>
-        <w:rPr>
-          <w:rFonts w:ascii="Courier New" w:hAnsi="Courier New" w:cs="Courier New"/>
-          <w:sz w:val="20"/>
-          <w:lang w:val="en-US"/>
-        </w:rPr>
-        <w:tab/>
-      </w:r>
     </w:p>
     <w:p>
       <w:pPr>
@@ -19060,7 +19509,15 @@
           <w:sz w:val="20"/>
           <w:lang w:val="en-US"/>
         </w:rPr>
-        <w:t>if (*KEY9==0)        if (work9==1)</w:t>
+        <w:t xml:space="preserve">if (*KEY10==0)       </w:t>
+      </w:r>
+      <w:r>
+        <w:rPr>
+          <w:rFonts w:ascii="Courier New" w:hAnsi="Courier New" w:cs="Courier New"/>
+          <w:sz w:val="20"/>
+          <w:lang w:val="en-US"/>
+        </w:rPr>
+        <w:t>if (work10==1)</w:t>
       </w:r>
     </w:p>
     <w:p>
@@ -19135,7 +19592,7 @@
           <w:lang w:val="en-US"/>
         </w:rPr>
         <w:tab/>
-        <w:t xml:space="preserve">*KEY9 = 1; </w:t>
+        <w:t xml:space="preserve">*KEY10 = 1; </w:t>
       </w:r>
     </w:p>
     <w:p>
@@ -19155,6 +19612,128 @@
           <w:lang w:val="en-US"/>
         </w:rPr>
         <w:tab/>
+        <w:t xml:space="preserve">}                </w:t>
+      </w:r>
+    </w:p>
+    <w:p>
+      <w:pPr>
+        <w:pStyle w:val="af8"/>
+        <w:ind w:left="-851"/>
+        <w:rPr>
+          <w:rFonts w:ascii="Courier New" w:hAnsi="Courier New" w:cs="Courier New"/>
+          <w:sz w:val="20"/>
+          <w:lang w:val="en-US"/>
+        </w:rPr>
+      </w:pPr>
+      <w:r>
+        <w:rPr>
+          <w:rFonts w:ascii="Courier New" w:hAnsi="Courier New" w:cs="Courier New"/>
+          <w:sz w:val="20"/>
+          <w:lang w:val="en-US"/>
+        </w:rPr>
+        <w:t xml:space="preserve">if (*KEY11==0)       </w:t>
+      </w:r>
+      <w:r>
+        <w:rPr>
+          <w:rFonts w:ascii="Courier New" w:hAnsi="Courier New" w:cs="Courier New"/>
+          <w:sz w:val="20"/>
+          <w:lang w:val="en-US"/>
+        </w:rPr>
+        <w:t>if (work11==1)</w:t>
+      </w:r>
+    </w:p>
+    <w:p>
+      <w:pPr>
+        <w:pStyle w:val="af8"/>
+        <w:ind w:left="-851"/>
+        <w:rPr>
+          <w:rFonts w:ascii="Courier New" w:hAnsi="Courier New" w:cs="Courier New"/>
+          <w:sz w:val="20"/>
+          <w:lang w:val="en-US"/>
+        </w:rPr>
+      </w:pPr>
+      <w:r>
+        <w:rPr>
+          <w:rFonts w:ascii="Courier New" w:hAnsi="Courier New" w:cs="Courier New"/>
+          <w:sz w:val="20"/>
+          <w:lang w:val="en-US"/>
+        </w:rPr>
+        <w:t xml:space="preserve">        {</w:t>
+      </w:r>
+    </w:p>
+    <w:p>
+      <w:pPr>
+        <w:pStyle w:val="af8"/>
+        <w:ind w:left="-851"/>
+        <w:rPr>
+          <w:rFonts w:ascii="Courier New" w:hAnsi="Courier New" w:cs="Courier New"/>
+          <w:sz w:val="20"/>
+          <w:lang w:val="en-US"/>
+        </w:rPr>
+      </w:pPr>
+      <w:r>
+        <w:rPr>
+          <w:rFonts w:ascii="Courier New" w:hAnsi="Courier New" w:cs="Courier New"/>
+          <w:sz w:val="20"/>
+          <w:lang w:val="en-US"/>
+        </w:rPr>
+        <w:tab/>
+      </w:r>
+      <w:r>
+        <w:rPr>
+          <w:rFonts w:ascii="Courier New" w:hAnsi="Courier New" w:cs="Courier New"/>
+          <w:sz w:val="20"/>
+          <w:lang w:val="en-US"/>
+        </w:rPr>
+        <w:tab/>
+        <w:t>*counter = 0;</w:t>
+      </w:r>
+    </w:p>
+    <w:p>
+      <w:pPr>
+        <w:pStyle w:val="af8"/>
+        <w:ind w:left="-851"/>
+        <w:rPr>
+          <w:rFonts w:ascii="Courier New" w:hAnsi="Courier New" w:cs="Courier New"/>
+          <w:sz w:val="20"/>
+          <w:lang w:val="en-US"/>
+        </w:rPr>
+      </w:pPr>
+      <w:r>
+        <w:rPr>
+          <w:rFonts w:ascii="Courier New" w:hAnsi="Courier New" w:cs="Courier New"/>
+          <w:sz w:val="20"/>
+          <w:lang w:val="en-US"/>
+        </w:rPr>
+        <w:tab/>
+      </w:r>
+      <w:r>
+        <w:rPr>
+          <w:rFonts w:ascii="Courier New" w:hAnsi="Courier New" w:cs="Courier New"/>
+          <w:sz w:val="20"/>
+          <w:lang w:val="en-US"/>
+        </w:rPr>
+        <w:tab/>
+        <w:t xml:space="preserve">*KEY11 = 1; </w:t>
+      </w:r>
+    </w:p>
+    <w:p>
+      <w:pPr>
+        <w:pStyle w:val="af8"/>
+        <w:ind w:left="-851"/>
+        <w:rPr>
+          <w:rFonts w:ascii="Courier New" w:hAnsi="Courier New" w:cs="Courier New"/>
+          <w:sz w:val="20"/>
+          <w:lang w:val="en-US"/>
+        </w:rPr>
+      </w:pPr>
+      <w:r>
+        <w:rPr>
+          <w:rFonts w:ascii="Courier New" w:hAnsi="Courier New" w:cs="Courier New"/>
+          <w:sz w:val="20"/>
+          <w:lang w:val="en-US"/>
+        </w:rPr>
+        <w:tab/>
         <w:t xml:space="preserve">}              </w:t>
       </w:r>
     </w:p>
@@ -19174,15 +19753,15 @@
           <w:sz w:val="20"/>
           <w:lang w:val="en-US"/>
         </w:rPr>
-        <w:t xml:space="preserve">if (*KEY10==0)       </w:t>
-      </w:r>
-      <w:r>
-        <w:rPr>
-          <w:rFonts w:ascii="Courier New" w:hAnsi="Courier New" w:cs="Courier New"/>
-          <w:sz w:val="20"/>
-          <w:lang w:val="en-US"/>
-        </w:rPr>
-        <w:t>if (work10==1)</w:t>
+        <w:t xml:space="preserve">if (*KEY12==0)       </w:t>
+      </w:r>
+      <w:r>
+        <w:rPr>
+          <w:rFonts w:ascii="Courier New" w:hAnsi="Courier New" w:cs="Courier New"/>
+          <w:sz w:val="20"/>
+          <w:lang w:val="en-US"/>
+        </w:rPr>
+        <w:t>if (work12==1)</w:t>
       </w:r>
     </w:p>
     <w:p>
@@ -19257,7 +19836,7 @@
           <w:lang w:val="en-US"/>
         </w:rPr>
         <w:tab/>
-        <w:t xml:space="preserve">*KEY10 = 1; </w:t>
+        <w:t xml:space="preserve">*KEY12 = 1; </w:t>
       </w:r>
     </w:p>
     <w:p>
@@ -19277,7 +19856,7 @@
           <w:lang w:val="en-US"/>
         </w:rPr>
         <w:tab/>
-        <w:t xml:space="preserve">}                </w:t>
+        <w:t xml:space="preserve">}  </w:t>
       </w:r>
     </w:p>
     <w:p>
@@ -19290,22 +19869,6 @@
           <w:lang w:val="en-US"/>
         </w:rPr>
       </w:pPr>
-      <w:r>
-        <w:rPr>
-          <w:rFonts w:ascii="Courier New" w:hAnsi="Courier New" w:cs="Courier New"/>
-          <w:sz w:val="20"/>
-          <w:lang w:val="en-US"/>
-        </w:rPr>
-        <w:t xml:space="preserve">if (*KEY11==0)       </w:t>
-      </w:r>
-      <w:r>
-        <w:rPr>
-          <w:rFonts w:ascii="Courier New" w:hAnsi="Courier New" w:cs="Courier New"/>
-          <w:sz w:val="20"/>
-          <w:lang w:val="en-US"/>
-        </w:rPr>
-        <w:t>if (work11==1)</w:t>
-      </w:r>
     </w:p>
     <w:p>
       <w:pPr>
@@ -19317,6 +19880,63 @@
           <w:lang w:val="en-US"/>
         </w:rPr>
       </w:pPr>
+    </w:p>
+    <w:p>
+      <w:pPr>
+        <w:pStyle w:val="af8"/>
+        <w:ind w:left="-851"/>
+        <w:rPr>
+          <w:rFonts w:ascii="Courier New" w:hAnsi="Courier New" w:cs="Courier New"/>
+          <w:sz w:val="20"/>
+          <w:lang w:val="en-US"/>
+        </w:rPr>
+      </w:pPr>
+      <w:r>
+        <w:rPr>
+          <w:rFonts w:ascii="Courier New" w:hAnsi="Courier New" w:cs="Courier New"/>
+          <w:sz w:val="20"/>
+          <w:lang w:val="en-US"/>
+        </w:rPr>
+        <w:t>if ((</w:t>
+      </w:r>
+      <w:proofErr w:type="gramStart"/>
+      <w:r>
+        <w:rPr>
+          <w:rFonts w:ascii="Courier New" w:hAnsi="Courier New" w:cs="Courier New"/>
+          <w:sz w:val="20"/>
+          <w:lang w:val="en-US"/>
+        </w:rPr>
+        <w:t>RVALID!=</w:t>
+      </w:r>
+      <w:proofErr w:type="gramEnd"/>
+      <w:r>
+        <w:rPr>
+          <w:rFonts w:ascii="Courier New" w:hAnsi="Courier New" w:cs="Courier New"/>
+          <w:sz w:val="20"/>
+          <w:lang w:val="en-US"/>
+        </w:rPr>
+        <w:t>0) &amp;&amp; (Data==0xf0))</w:t>
+      </w:r>
+      <w:r>
+        <w:rPr>
+          <w:rFonts w:ascii="Courier New" w:hAnsi="Courier New" w:cs="Courier New"/>
+          <w:sz w:val="20"/>
+          <w:lang w:val="en-US"/>
+        </w:rPr>
+        <w:tab/>
+        <w:t xml:space="preserve"> </w:t>
+      </w:r>
+    </w:p>
+    <w:p>
+      <w:pPr>
+        <w:pStyle w:val="af8"/>
+        <w:ind w:left="-851"/>
+        <w:rPr>
+          <w:rFonts w:ascii="Courier New" w:hAnsi="Courier New" w:cs="Courier New"/>
+          <w:sz w:val="20"/>
+          <w:lang w:val="en-US"/>
+        </w:rPr>
+      </w:pPr>
       <w:r>
         <w:rPr>
           <w:rFonts w:ascii="Courier New" w:hAnsi="Courier New" w:cs="Courier New"/>
@@ -19343,15 +19963,16 @@
           <w:lang w:val="en-US"/>
         </w:rPr>
         <w:tab/>
-      </w:r>
-      <w:r>
-        <w:rPr>
-          <w:rFonts w:ascii="Courier New" w:hAnsi="Courier New" w:cs="Courier New"/>
-          <w:sz w:val="20"/>
-          <w:lang w:val="en-US"/>
-        </w:rPr>
-        <w:tab/>
-        <w:t>*counter = 0;</w:t>
+        <w:t>//</w:t>
+      </w:r>
+      <w:r>
+        <w:rPr>
+          <w:rFonts w:ascii="Courier New" w:hAnsi="Courier New" w:cs="Courier New"/>
+          <w:sz w:val="20"/>
+          <w:lang w:val="en-US"/>
+        </w:rPr>
+        <w:tab/>
+        <w:t>*counter = 48000;</w:t>
       </w:r>
     </w:p>
     <w:p>
@@ -19379,7 +20000,15 @@
           <w:lang w:val="en-US"/>
         </w:rPr>
         <w:tab/>
-        <w:t xml:space="preserve">*KEY11 = 1; </w:t>
+        <w:t>*KEY1=</w:t>
+      </w:r>
+      <w:r>
+        <w:rPr>
+          <w:rFonts w:ascii="Courier New" w:hAnsi="Courier New" w:cs="Courier New"/>
+          <w:sz w:val="20"/>
+          <w:lang w:val="en-US"/>
+        </w:rPr>
+        <w:t xml:space="preserve">0;             </w:t>
       </w:r>
     </w:p>
     <w:p>
@@ -19398,8 +20027,15 @@
           <w:sz w:val="20"/>
           <w:lang w:val="en-US"/>
         </w:rPr>
-        <w:tab/>
-        <w:t xml:space="preserve">}              </w:t>
+        <w:t xml:space="preserve"> </w:t>
+      </w:r>
+      <w:r>
+        <w:rPr>
+          <w:rFonts w:ascii="Courier New" w:hAnsi="Courier New" w:cs="Courier New"/>
+          <w:sz w:val="20"/>
+          <w:lang w:val="en-US"/>
+        </w:rPr>
+        <w:t>*KEY2=0;</w:t>
       </w:r>
     </w:p>
     <w:p>
@@ -19418,15 +20054,15 @@
           <w:sz w:val="20"/>
           <w:lang w:val="en-US"/>
         </w:rPr>
-        <w:t xml:space="preserve">if (*KEY12==0)       </w:t>
-      </w:r>
-      <w:r>
-        <w:rPr>
-          <w:rFonts w:ascii="Courier New" w:hAnsi="Courier New" w:cs="Courier New"/>
-          <w:sz w:val="20"/>
-          <w:lang w:val="en-US"/>
-        </w:rPr>
-        <w:t>if (work12==1)</w:t>
+        <w:t xml:space="preserve"> </w:t>
+      </w:r>
+      <w:r>
+        <w:rPr>
+          <w:rFonts w:ascii="Courier New" w:hAnsi="Courier New" w:cs="Courier New"/>
+          <w:sz w:val="20"/>
+          <w:lang w:val="en-US"/>
+        </w:rPr>
+        <w:t>*KEY3=0;</w:t>
       </w:r>
     </w:p>
     <w:p>
@@ -19445,7 +20081,7 @@
           <w:sz w:val="20"/>
           <w:lang w:val="en-US"/>
         </w:rPr>
-        <w:t xml:space="preserve">        {</w:t>
+        <w:t xml:space="preserve"> *KEY4=0;</w:t>
       </w:r>
     </w:p>
     <w:p>
@@ -19464,16 +20100,7 @@
           <w:sz w:val="20"/>
           <w:lang w:val="en-US"/>
         </w:rPr>
-        <w:tab/>
-      </w:r>
-      <w:r>
-        <w:rPr>
-          <w:rFonts w:ascii="Courier New" w:hAnsi="Courier New" w:cs="Courier New"/>
-          <w:sz w:val="20"/>
-          <w:lang w:val="en-US"/>
-        </w:rPr>
-        <w:tab/>
-        <w:t>*counter = 0;</w:t>
+        <w:t xml:space="preserve"> *KEY5=0;</w:t>
       </w:r>
     </w:p>
     <w:p>
@@ -19492,16 +20119,7 @@
           <w:sz w:val="20"/>
           <w:lang w:val="en-US"/>
         </w:rPr>
-        <w:tab/>
-      </w:r>
-      <w:r>
-        <w:rPr>
-          <w:rFonts w:ascii="Courier New" w:hAnsi="Courier New" w:cs="Courier New"/>
-          <w:sz w:val="20"/>
-          <w:lang w:val="en-US"/>
-        </w:rPr>
-        <w:tab/>
-        <w:t xml:space="preserve">*KEY12 = 1; </w:t>
+        <w:t xml:space="preserve"> *KEY6=0;</w:t>
       </w:r>
     </w:p>
     <w:p>
@@ -19521,7 +20139,7 @@
           <w:lang w:val="en-US"/>
         </w:rPr>
         <w:tab/>
-        <w:t xml:space="preserve">}  </w:t>
+        <w:t>*KEY7=0;</w:t>
       </w:r>
     </w:p>
     <w:p>
@@ -19534,6 +20152,23 @@
           <w:lang w:val="en-US"/>
         </w:rPr>
       </w:pPr>
+      <w:r>
+        <w:rPr>
+          <w:rFonts w:ascii="Courier New" w:hAnsi="Courier New" w:cs="Courier New"/>
+          <w:sz w:val="20"/>
+          <w:lang w:val="en-US"/>
+        </w:rPr>
+        <w:tab/>
+      </w:r>
+      <w:r>
+        <w:rPr>
+          <w:rFonts w:ascii="Courier New" w:hAnsi="Courier New" w:cs="Courier New"/>
+          <w:sz w:val="20"/>
+          <w:lang w:val="en-US"/>
+        </w:rPr>
+        <w:tab/>
+        <w:t>*KEY8=0;</w:t>
+      </w:r>
     </w:p>
     <w:p>
       <w:pPr>
@@ -19545,239 +20180,6 @@
           <w:lang w:val="en-US"/>
         </w:rPr>
       </w:pPr>
-    </w:p>
-    <w:p>
-      <w:pPr>
-        <w:pStyle w:val="af8"/>
-        <w:ind w:left="-851"/>
-        <w:rPr>
-          <w:rFonts w:ascii="Courier New" w:hAnsi="Courier New" w:cs="Courier New"/>
-          <w:sz w:val="20"/>
-          <w:lang w:val="en-US"/>
-        </w:rPr>
-      </w:pPr>
-      <w:r>
-        <w:rPr>
-          <w:rFonts w:ascii="Courier New" w:hAnsi="Courier New" w:cs="Courier New"/>
-          <w:sz w:val="20"/>
-          <w:lang w:val="en-US"/>
-        </w:rPr>
-        <w:t>if ((</w:t>
-      </w:r>
-      <w:proofErr w:type="gramStart"/>
-      <w:r>
-        <w:rPr>
-          <w:rFonts w:ascii="Courier New" w:hAnsi="Courier New" w:cs="Courier New"/>
-          <w:sz w:val="20"/>
-          <w:lang w:val="en-US"/>
-        </w:rPr>
-        <w:t>RVALID!=</w:t>
-      </w:r>
-      <w:proofErr w:type="gramEnd"/>
-      <w:r>
-        <w:rPr>
-          <w:rFonts w:ascii="Courier New" w:hAnsi="Courier New" w:cs="Courier New"/>
-          <w:sz w:val="20"/>
-          <w:lang w:val="en-US"/>
-        </w:rPr>
-        <w:t>0) &amp;&amp; (Data==0xf0))</w:t>
-      </w:r>
-      <w:r>
-        <w:rPr>
-          <w:rFonts w:ascii="Courier New" w:hAnsi="Courier New" w:cs="Courier New"/>
-          <w:sz w:val="20"/>
-          <w:lang w:val="en-US"/>
-        </w:rPr>
-        <w:tab/>
-        <w:t xml:space="preserve"> </w:t>
-      </w:r>
-    </w:p>
-    <w:p>
-      <w:pPr>
-        <w:pStyle w:val="af8"/>
-        <w:ind w:left="-851"/>
-        <w:rPr>
-          <w:rFonts w:ascii="Courier New" w:hAnsi="Courier New" w:cs="Courier New"/>
-          <w:sz w:val="20"/>
-          <w:lang w:val="en-US"/>
-        </w:rPr>
-      </w:pPr>
-      <w:r>
-        <w:rPr>
-          <w:rFonts w:ascii="Courier New" w:hAnsi="Courier New" w:cs="Courier New"/>
-          <w:sz w:val="20"/>
-          <w:lang w:val="en-US"/>
-        </w:rPr>
-        <w:t xml:space="preserve">        {</w:t>
-      </w:r>
-    </w:p>
-    <w:p>
-      <w:pPr>
-        <w:pStyle w:val="af8"/>
-        <w:ind w:left="-851"/>
-        <w:rPr>
-          <w:rFonts w:ascii="Courier New" w:hAnsi="Courier New" w:cs="Courier New"/>
-          <w:sz w:val="20"/>
-          <w:lang w:val="en-US"/>
-        </w:rPr>
-      </w:pPr>
-      <w:r>
-        <w:rPr>
-          <w:rFonts w:ascii="Courier New" w:hAnsi="Courier New" w:cs="Courier New"/>
-          <w:sz w:val="20"/>
-          <w:lang w:val="en-US"/>
-        </w:rPr>
-        <w:tab/>
-        <w:t>//</w:t>
-      </w:r>
-      <w:r>
-        <w:rPr>
-          <w:rFonts w:ascii="Courier New" w:hAnsi="Courier New" w:cs="Courier New"/>
-          <w:sz w:val="20"/>
-          <w:lang w:val="en-US"/>
-        </w:rPr>
-        <w:tab/>
-        <w:t>*counter = 48000;</w:t>
-      </w:r>
-    </w:p>
-    <w:p>
-      <w:pPr>
-        <w:pStyle w:val="af8"/>
-        <w:ind w:left="-851"/>
-        <w:rPr>
-          <w:rFonts w:ascii="Courier New" w:hAnsi="Courier New" w:cs="Courier New"/>
-          <w:sz w:val="20"/>
-          <w:lang w:val="en-US"/>
-        </w:rPr>
-      </w:pPr>
-      <w:r>
-        <w:rPr>
-          <w:rFonts w:ascii="Courier New" w:hAnsi="Courier New" w:cs="Courier New"/>
-          <w:sz w:val="20"/>
-          <w:lang w:val="en-US"/>
-        </w:rPr>
-        <w:tab/>
-      </w:r>
-      <w:r>
-        <w:rPr>
-          <w:rFonts w:ascii="Courier New" w:hAnsi="Courier New" w:cs="Courier New"/>
-          <w:sz w:val="20"/>
-          <w:lang w:val="en-US"/>
-        </w:rPr>
-        <w:tab/>
-        <w:t>*KEY1=</w:t>
-      </w:r>
-      <w:r>
-        <w:rPr>
-          <w:rFonts w:ascii="Courier New" w:hAnsi="Courier New" w:cs="Courier New"/>
-          <w:sz w:val="20"/>
-          <w:lang w:val="en-US"/>
-        </w:rPr>
-        <w:t xml:space="preserve">0;             </w:t>
-      </w:r>
-    </w:p>
-    <w:p>
-      <w:pPr>
-        <w:pStyle w:val="af8"/>
-        <w:ind w:left="-851"/>
-        <w:rPr>
-          <w:rFonts w:ascii="Courier New" w:hAnsi="Courier New" w:cs="Courier New"/>
-          <w:sz w:val="20"/>
-          <w:lang w:val="en-US"/>
-        </w:rPr>
-      </w:pPr>
-      <w:r>
-        <w:rPr>
-          <w:rFonts w:ascii="Courier New" w:hAnsi="Courier New" w:cs="Courier New"/>
-          <w:sz w:val="20"/>
-          <w:lang w:val="en-US"/>
-        </w:rPr>
-        <w:t xml:space="preserve"> </w:t>
-      </w:r>
-      <w:r>
-        <w:rPr>
-          <w:rFonts w:ascii="Courier New" w:hAnsi="Courier New" w:cs="Courier New"/>
-          <w:sz w:val="20"/>
-          <w:lang w:val="en-US"/>
-        </w:rPr>
-        <w:t>*KEY2=0;</w:t>
-      </w:r>
-    </w:p>
-    <w:p>
-      <w:pPr>
-        <w:pStyle w:val="af8"/>
-        <w:ind w:left="-851"/>
-        <w:rPr>
-          <w:rFonts w:ascii="Courier New" w:hAnsi="Courier New" w:cs="Courier New"/>
-          <w:sz w:val="20"/>
-          <w:lang w:val="en-US"/>
-        </w:rPr>
-      </w:pPr>
-      <w:r>
-        <w:rPr>
-          <w:rFonts w:ascii="Courier New" w:hAnsi="Courier New" w:cs="Courier New"/>
-          <w:sz w:val="20"/>
-          <w:lang w:val="en-US"/>
-        </w:rPr>
-        <w:t xml:space="preserve"> </w:t>
-      </w:r>
-      <w:r>
-        <w:rPr>
-          <w:rFonts w:ascii="Courier New" w:hAnsi="Courier New" w:cs="Courier New"/>
-          <w:sz w:val="20"/>
-          <w:lang w:val="en-US"/>
-        </w:rPr>
-        <w:t>*KEY3=0;</w:t>
-      </w:r>
-    </w:p>
-    <w:p>
-      <w:pPr>
-        <w:pStyle w:val="af8"/>
-        <w:ind w:left="-851"/>
-        <w:rPr>
-          <w:rFonts w:ascii="Courier New" w:hAnsi="Courier New" w:cs="Courier New"/>
-          <w:sz w:val="20"/>
-          <w:lang w:val="en-US"/>
-        </w:rPr>
-      </w:pPr>
-      <w:r>
-        <w:rPr>
-          <w:rFonts w:ascii="Courier New" w:hAnsi="Courier New" w:cs="Courier New"/>
-          <w:sz w:val="20"/>
-          <w:lang w:val="en-US"/>
-        </w:rPr>
-        <w:t xml:space="preserve"> *KEY4=0;</w:t>
-      </w:r>
-    </w:p>
-    <w:p>
-      <w:pPr>
-        <w:pStyle w:val="af8"/>
-        <w:ind w:left="-851"/>
-        <w:rPr>
-          <w:rFonts w:ascii="Courier New" w:hAnsi="Courier New" w:cs="Courier New"/>
-          <w:sz w:val="20"/>
-          <w:lang w:val="en-US"/>
-        </w:rPr>
-      </w:pPr>
-      <w:r>
-        <w:rPr>
-          <w:rFonts w:ascii="Courier New" w:hAnsi="Courier New" w:cs="Courier New"/>
-          <w:sz w:val="20"/>
-          <w:lang w:val="en-US"/>
-        </w:rPr>
-        <w:t xml:space="preserve"> *KEY5=0;</w:t>
-      </w:r>
-    </w:p>
-    <w:p>
-      <w:pPr>
-        <w:pStyle w:val="af8"/>
-        <w:ind w:left="-851"/>
-        <w:rPr>
-          <w:rFonts w:ascii="Courier New" w:hAnsi="Courier New" w:cs="Courier New"/>
-          <w:sz w:val="20"/>
-          <w:lang w:val="en-US"/>
-        </w:rPr>
-      </w:pPr>
       <w:r>
         <w:rPr>
           <w:rFonts w:ascii="Courier New" w:hAnsi="Courier New" w:cs="Courier New"/>
@@ -19785,73 +20187,6 @@
           <w:lang w:val="en-US"/>
         </w:rPr>
         <w:lastRenderedPageBreak/>
-        <w:t xml:space="preserve"> *KEY6=0;</w:t>
-      </w:r>
-    </w:p>
-    <w:p>
-      <w:pPr>
-        <w:pStyle w:val="af8"/>
-        <w:ind w:left="-851"/>
-        <w:rPr>
-          <w:rFonts w:ascii="Courier New" w:hAnsi="Courier New" w:cs="Courier New"/>
-          <w:sz w:val="20"/>
-          <w:lang w:val="en-US"/>
-        </w:rPr>
-      </w:pPr>
-      <w:r>
-        <w:rPr>
-          <w:rFonts w:ascii="Courier New" w:hAnsi="Courier New" w:cs="Courier New"/>
-          <w:sz w:val="20"/>
-          <w:lang w:val="en-US"/>
-        </w:rPr>
-        <w:tab/>
-        <w:t>*KEY7=0;</w:t>
-      </w:r>
-    </w:p>
-    <w:p>
-      <w:pPr>
-        <w:pStyle w:val="af8"/>
-        <w:ind w:left="-851"/>
-        <w:rPr>
-          <w:rFonts w:ascii="Courier New" w:hAnsi="Courier New" w:cs="Courier New"/>
-          <w:sz w:val="20"/>
-          <w:lang w:val="en-US"/>
-        </w:rPr>
-      </w:pPr>
-      <w:r>
-        <w:rPr>
-          <w:rFonts w:ascii="Courier New" w:hAnsi="Courier New" w:cs="Courier New"/>
-          <w:sz w:val="20"/>
-          <w:lang w:val="en-US"/>
-        </w:rPr>
-        <w:tab/>
-      </w:r>
-      <w:r>
-        <w:rPr>
-          <w:rFonts w:ascii="Courier New" w:hAnsi="Courier New" w:cs="Courier New"/>
-          <w:sz w:val="20"/>
-          <w:lang w:val="en-US"/>
-        </w:rPr>
-        <w:tab/>
-        <w:t>*KEY8=0;</w:t>
-      </w:r>
-    </w:p>
-    <w:p>
-      <w:pPr>
-        <w:pStyle w:val="af8"/>
-        <w:ind w:left="-851"/>
-        <w:rPr>
-          <w:rFonts w:ascii="Courier New" w:hAnsi="Courier New" w:cs="Courier New"/>
-          <w:sz w:val="20"/>
-          <w:lang w:val="en-US"/>
-        </w:rPr>
-      </w:pPr>
-      <w:r>
-        <w:rPr>
-          <w:rFonts w:ascii="Courier New" w:hAnsi="Courier New" w:cs="Courier New"/>
-          <w:sz w:val="20"/>
-          <w:lang w:val="en-US"/>
-        </w:rPr>
         <w:tab/>
       </w:r>
       <w:r>
@@ -22890,7 +23225,6 @@
           <w:sz w:val="20"/>
           <w:lang w:val="en-US"/>
         </w:rPr>
-        <w:lastRenderedPageBreak/>
         <w:tab/>
       </w:r>
       <w:r>
@@ -23266,6 +23600,7 @@
           <w:sz w:val="20"/>
           <w:lang w:val="en-US"/>
         </w:rPr>
+        <w:lastRenderedPageBreak/>
         <w:tab/>
       </w:r>
       <w:r>
@@ -27053,7 +27388,6 @@
           <w:sz w:val="20"/>
           <w:lang w:val="en-US"/>
         </w:rPr>
-        <w:lastRenderedPageBreak/>
         <w:tab/>
       </w:r>
       <w:r>
@@ -27280,6 +27614,7 @@
           <w:sz w:val="20"/>
           <w:lang w:val="en-US"/>
         </w:rPr>
+        <w:lastRenderedPageBreak/>
         <w:tab/>
       </w:r>
       <w:r>
@@ -30836,7 +31171,6 @@
           <w:sz w:val="20"/>
           <w:lang w:val="en-US"/>
         </w:rPr>
-        <w:lastRenderedPageBreak/>
         <w:tab/>
       </w:r>
       <w:r>
@@ -31117,6 +31451,7 @@
           <w:sz w:val="20"/>
           <w:lang w:val="en-US"/>
         </w:rPr>
+        <w:lastRenderedPageBreak/>
         <w:tab/>
       </w:r>
       <w:r>
@@ -34777,128 +35112,128 @@
           <w:sz w:val="20"/>
           <w:lang w:val="en-US"/>
         </w:rPr>
+        <w:tab/>
+      </w:r>
+      <w:r>
+        <w:rPr>
+          <w:rFonts w:ascii="Courier New" w:hAnsi="Courier New" w:cs="Courier New"/>
+          <w:sz w:val="20"/>
+          <w:lang w:val="en-US"/>
+        </w:rPr>
+        <w:tab/>
+      </w:r>
+      <w:r>
+        <w:rPr>
+          <w:rFonts w:ascii="Courier New" w:hAnsi="Courier New" w:cs="Courier New"/>
+          <w:sz w:val="20"/>
+          <w:lang w:val="en-US"/>
+        </w:rPr>
+        <w:tab/>
+        <w:t>}</w:t>
+      </w:r>
+    </w:p>
+    <w:p>
+      <w:pPr>
+        <w:pStyle w:val="af8"/>
+        <w:ind w:left="-851"/>
+        <w:rPr>
+          <w:rFonts w:ascii="Courier New" w:hAnsi="Courier New" w:cs="Courier New"/>
+          <w:sz w:val="20"/>
+          <w:lang w:val="en-US"/>
+        </w:rPr>
+      </w:pPr>
+      <w:r>
+        <w:rPr>
+          <w:rFonts w:ascii="Courier New" w:hAnsi="Courier New" w:cs="Courier New"/>
+          <w:sz w:val="20"/>
+          <w:lang w:val="en-US"/>
+        </w:rPr>
+        <w:tab/>
+      </w:r>
+      <w:r>
+        <w:rPr>
+          <w:rFonts w:ascii="Courier New" w:hAnsi="Courier New" w:cs="Courier New"/>
+          <w:sz w:val="20"/>
+          <w:lang w:val="en-US"/>
+        </w:rPr>
+        <w:tab/>
+        <w:t>}</w:t>
+      </w:r>
+      <w:r>
+        <w:rPr>
+          <w:rFonts w:ascii="Courier New" w:hAnsi="Courier New" w:cs="Courier New"/>
+          <w:sz w:val="20"/>
+          <w:lang w:val="en-US"/>
+        </w:rPr>
+        <w:tab/>
+      </w:r>
+    </w:p>
+    <w:p>
+      <w:pPr>
+        <w:pStyle w:val="af8"/>
+        <w:ind w:left="-851"/>
+        <w:rPr>
+          <w:rFonts w:ascii="Courier New" w:hAnsi="Courier New" w:cs="Courier New"/>
+          <w:sz w:val="20"/>
+          <w:lang w:val="en-US"/>
+        </w:rPr>
+      </w:pPr>
+      <w:r>
+        <w:rPr>
+          <w:rFonts w:ascii="Courier New" w:hAnsi="Courier New" w:cs="Courier New"/>
+          <w:sz w:val="20"/>
+          <w:lang w:val="en-US"/>
+        </w:rPr>
+        <w:t>if (key11==1)</w:t>
+      </w:r>
+    </w:p>
+    <w:p>
+      <w:pPr>
+        <w:pStyle w:val="af8"/>
+        <w:ind w:left="-851"/>
+        <w:rPr>
+          <w:rFonts w:ascii="Courier New" w:hAnsi="Courier New" w:cs="Courier New"/>
+          <w:sz w:val="20"/>
+          <w:lang w:val="en-US"/>
+        </w:rPr>
+      </w:pPr>
+      <w:r>
+        <w:rPr>
+          <w:rFonts w:ascii="Courier New" w:hAnsi="Courier New" w:cs="Courier New"/>
+          <w:sz w:val="20"/>
+          <w:lang w:val="en-US"/>
+        </w:rPr>
+        <w:tab/>
+      </w:r>
+      <w:r>
+        <w:rPr>
+          <w:rFonts w:ascii="Courier New" w:hAnsi="Courier New" w:cs="Courier New"/>
+          <w:sz w:val="20"/>
+          <w:lang w:val="en-US"/>
+        </w:rPr>
+        <w:tab/>
+        <w:t xml:space="preserve">{    </w:t>
+      </w:r>
+    </w:p>
+    <w:p>
+      <w:pPr>
+        <w:pStyle w:val="af8"/>
+        <w:ind w:left="-851"/>
+        <w:rPr>
+          <w:rFonts w:ascii="Courier New" w:hAnsi="Courier New" w:cs="Courier New"/>
+          <w:b/>
+          <w:i/>
+          <w:sz w:val="20"/>
+          <w:lang w:val="en-US"/>
+        </w:rPr>
+      </w:pPr>
+      <w:r>
+        <w:rPr>
+          <w:rFonts w:ascii="Courier New" w:hAnsi="Courier New" w:cs="Courier New"/>
+          <w:sz w:val="20"/>
+          <w:lang w:val="en-US"/>
+        </w:rPr>
         <w:lastRenderedPageBreak/>
-        <w:tab/>
-      </w:r>
-      <w:r>
-        <w:rPr>
-          <w:rFonts w:ascii="Courier New" w:hAnsi="Courier New" w:cs="Courier New"/>
-          <w:sz w:val="20"/>
-          <w:lang w:val="en-US"/>
-        </w:rPr>
-        <w:tab/>
-      </w:r>
-      <w:r>
-        <w:rPr>
-          <w:rFonts w:ascii="Courier New" w:hAnsi="Courier New" w:cs="Courier New"/>
-          <w:sz w:val="20"/>
-          <w:lang w:val="en-US"/>
-        </w:rPr>
-        <w:tab/>
-        <w:t>}</w:t>
-      </w:r>
-    </w:p>
-    <w:p>
-      <w:pPr>
-        <w:pStyle w:val="af8"/>
-        <w:ind w:left="-851"/>
-        <w:rPr>
-          <w:rFonts w:ascii="Courier New" w:hAnsi="Courier New" w:cs="Courier New"/>
-          <w:sz w:val="20"/>
-          <w:lang w:val="en-US"/>
-        </w:rPr>
-      </w:pPr>
-      <w:r>
-        <w:rPr>
-          <w:rFonts w:ascii="Courier New" w:hAnsi="Courier New" w:cs="Courier New"/>
-          <w:sz w:val="20"/>
-          <w:lang w:val="en-US"/>
-        </w:rPr>
-        <w:tab/>
-      </w:r>
-      <w:r>
-        <w:rPr>
-          <w:rFonts w:ascii="Courier New" w:hAnsi="Courier New" w:cs="Courier New"/>
-          <w:sz w:val="20"/>
-          <w:lang w:val="en-US"/>
-        </w:rPr>
-        <w:tab/>
-        <w:t>}</w:t>
-      </w:r>
-      <w:r>
-        <w:rPr>
-          <w:rFonts w:ascii="Courier New" w:hAnsi="Courier New" w:cs="Courier New"/>
-          <w:sz w:val="20"/>
-          <w:lang w:val="en-US"/>
-        </w:rPr>
-        <w:tab/>
-      </w:r>
-    </w:p>
-    <w:p>
-      <w:pPr>
-        <w:pStyle w:val="af8"/>
-        <w:ind w:left="-851"/>
-        <w:rPr>
-          <w:rFonts w:ascii="Courier New" w:hAnsi="Courier New" w:cs="Courier New"/>
-          <w:sz w:val="20"/>
-          <w:lang w:val="en-US"/>
-        </w:rPr>
-      </w:pPr>
-      <w:r>
-        <w:rPr>
-          <w:rFonts w:ascii="Courier New" w:hAnsi="Courier New" w:cs="Courier New"/>
-          <w:sz w:val="20"/>
-          <w:lang w:val="en-US"/>
-        </w:rPr>
-        <w:t>if (key11==1)</w:t>
-      </w:r>
-    </w:p>
-    <w:p>
-      <w:pPr>
-        <w:pStyle w:val="af8"/>
-        <w:ind w:left="-851"/>
-        <w:rPr>
-          <w:rFonts w:ascii="Courier New" w:hAnsi="Courier New" w:cs="Courier New"/>
-          <w:sz w:val="20"/>
-          <w:lang w:val="en-US"/>
-        </w:rPr>
-      </w:pPr>
-      <w:r>
-        <w:rPr>
-          <w:rFonts w:ascii="Courier New" w:hAnsi="Courier New" w:cs="Courier New"/>
-          <w:sz w:val="20"/>
-          <w:lang w:val="en-US"/>
-        </w:rPr>
-        <w:tab/>
-      </w:r>
-      <w:r>
-        <w:rPr>
-          <w:rFonts w:ascii="Courier New" w:hAnsi="Courier New" w:cs="Courier New"/>
-          <w:sz w:val="20"/>
-          <w:lang w:val="en-US"/>
-        </w:rPr>
-        <w:tab/>
-        <w:t xml:space="preserve">{    </w:t>
-      </w:r>
-    </w:p>
-    <w:p>
-      <w:pPr>
-        <w:pStyle w:val="af8"/>
-        <w:ind w:left="-851"/>
-        <w:rPr>
-          <w:rFonts w:ascii="Courier New" w:hAnsi="Courier New" w:cs="Courier New"/>
-          <w:b/>
-          <w:i/>
-          <w:sz w:val="20"/>
-          <w:lang w:val="en-US"/>
-        </w:rPr>
-      </w:pPr>
-      <w:r>
-        <w:rPr>
-          <w:rFonts w:ascii="Courier New" w:hAnsi="Courier New" w:cs="Courier New"/>
-          <w:sz w:val="20"/>
-          <w:lang w:val="en-US"/>
-        </w:rPr>
         <w:tab/>
       </w:r>
       <w:r>
@@ -37598,24 +37933,70 @@
     </w:p>
     <w:p>
       <w:pPr>
+        <w:pStyle w:val="afc"/>
+        <w:spacing w:before="0" w:beforeAutospacing="0" w:after="0" w:afterAutospacing="0"/>
+        <w:ind w:firstLine="709"/>
+        <w:jc w:val="center"/>
+        <w:rPr>
+          <w:b/>
+          <w:sz w:val="28"/>
+          <w:szCs w:val="28"/>
+        </w:rPr>
+      </w:pPr>
+      <w:r>
+        <w:rPr>
+          <w:b/>
+          <w:sz w:val="28"/>
+          <w:szCs w:val="28"/>
+        </w:rPr>
+        <w:lastRenderedPageBreak/>
+        <w:t>Приложение 3</w:t>
+      </w:r>
+    </w:p>
+    <w:p>
+      <w:pPr>
+        <w:pStyle w:val="afc"/>
+        <w:spacing w:before="0" w:beforeAutospacing="0" w:after="0" w:afterAutospacing="0"/>
+        <w:ind w:firstLine="709"/>
+        <w:jc w:val="both"/>
+        <w:rPr>
+          <w:sz w:val="28"/>
+          <w:szCs w:val="28"/>
+        </w:rPr>
+      </w:pPr>
+      <w:r>
+        <w:rPr>
+          <w:sz w:val="28"/>
+          <w:szCs w:val="28"/>
+        </w:rPr>
+        <w:t>В приложении 3, возможно,</w:t>
+      </w:r>
+      <w:r>
+        <w:rPr>
+          <w:sz w:val="28"/>
+          <w:szCs w:val="28"/>
+        </w:rPr>
+        <w:t xml:space="preserve"> </w:t>
+      </w:r>
+      <w:r>
+        <w:rPr>
+          <w:sz w:val="28"/>
+          <w:szCs w:val="28"/>
+        </w:rPr>
+        <w:t>следует поместить таблицы с вариантами заданий, может быть некоторые шаблоны, которые студенты должны заполнить в процессе выполнения работы, а потом поместить в свой отчет.</w:t>
+      </w:r>
+    </w:p>
+    <w:p>
+      <w:pPr>
         <w:spacing w:before="240" w:after="0" w:line="360" w:lineRule="auto"/>
-        <w:ind w:left="-1276"/>
         <w:jc w:val="center"/>
         <w:rPr>
           <w:rFonts w:ascii="Times New Roman" w:hAnsi="Times New Roman" w:cs="Times New Roman"/>
           <w:b/>
           <w:sz w:val="28"/>
-        </w:rPr>
-      </w:pPr>
-      <w:r>
-        <w:rPr>
-          <w:rFonts w:ascii="Times New Roman" w:hAnsi="Times New Roman" w:cs="Times New Roman"/>
-          <w:b/>
-          <w:sz w:val="28"/>
-        </w:rPr>
-        <w:lastRenderedPageBreak/>
-        <w:t>Приложение 4</w:t>
-      </w:r>
+          <w:szCs w:val="28"/>
+        </w:rPr>
+      </w:pPr>
     </w:p>
     <w:p>
       <w:pPr>
@@ -37799,7 +38180,7 @@
             <w:noProof/>
             <w:sz w:val="28"/>
           </w:rPr>
-          <w:t>10</w:t>
+          <w:t>21</w:t>
         </w:r>
         <w:r>
           <w:rPr>
@@ -39549,6 +39930,7 @@
   <w:style w:type="character" w:default="1" w:styleId="a0">
     <w:name w:val="Default Paragraph Font"/>
     <w:uiPriority w:val="1"/>
+    <w:semiHidden/>
     <w:unhideWhenUsed/>
   </w:style>
   <w:style w:type="table" w:default="1" w:styleId="a1">
@@ -39898,6 +40280,28 @@
       <w:color w:val="808080"/>
     </w:rPr>
   </w:style>
+  <w:style w:type="paragraph" w:styleId="afc">
+    <w:name w:val="Normal (Web)"/>
+    <w:basedOn w:val="a"/>
+    <w:uiPriority w:val="99"/>
+    <w:unhideWhenUsed/>
+    <w:rsid w:val="00B745D6"/>
+    <w:pPr>
+      <w:suppressAutoHyphens w:val="0"/>
+      <w:spacing w:before="100" w:beforeAutospacing="1" w:after="100" w:afterAutospacing="1" w:line="240" w:lineRule="auto"/>
+    </w:pPr>
+    <w:rPr>
+      <w:rFonts w:ascii="Times New Roman" w:eastAsia="Times New Roman" w:hAnsi="Times New Roman" w:cs="Times New Roman"/>
+      <w:sz w:val="24"/>
+      <w:szCs w:val="24"/>
+      <w:lang w:eastAsia="ru-RU"/>
+    </w:rPr>
+  </w:style>
+  <w:style w:type="character" w:customStyle="1" w:styleId="apple-tab-span">
+    <w:name w:val="apple-tab-span"/>
+    <w:basedOn w:val="a0"/>
+    <w:rsid w:val="00B745D6"/>
+  </w:style>
 </w:styles>
 </file>
 
@@ -40167,7 +40571,7 @@
 </file>
 
 <file path=customXml/itemProps1.xml><?xml version="1.0" encoding="utf-8"?>
-<ds:datastoreItem xmlns:ds="http://schemas.openxmlformats.org/officeDocument/2006/customXml" ds:itemID="{2F0DF754-0AD1-4296-B477-297E91BB9DF4}">
+<ds:datastoreItem xmlns:ds="http://schemas.openxmlformats.org/officeDocument/2006/customXml" ds:itemID="{FF670317-6034-492B-9514-F81FBE9141DC}">
   <ds:schemaRefs>
     <ds:schemaRef ds:uri="http://schemas.openxmlformats.org/officeDocument/2006/bibliography"/>
   </ds:schemaRefs>

</xml_diff>